<commit_message>
Update time_series/Homework I Report.docx
</commit_message>
<xml_diff>
--- a/time_series/Homework I Report.docx
+++ b/time_series/Homework I Report.docx
@@ -1,6 +1,6 @@
 
 <file path=word/document.xml><?xml version="1.0" encoding="utf-8"?>
-<w:document xmlns:wpc="http://schemas.microsoft.com/office/word/2010/wordprocessingCanvas" xmlns:cx="http://schemas.microsoft.com/office/drawing/2014/chartex" xmlns:cx1="http://schemas.microsoft.com/office/drawing/2015/9/8/chartex" xmlns:cx2="http://schemas.microsoft.com/office/drawing/2015/10/21/chartex" xmlns:cx3="http://schemas.microsoft.com/office/drawing/2016/5/9/chartex" xmlns:cx4="http://schemas.microsoft.com/office/drawing/2016/5/10/chartex" xmlns:cx5="http://schemas.microsoft.com/office/drawing/2016/5/11/chartex" xmlns:cx6="http://schemas.microsoft.com/office/drawing/2016/5/12/chartex" xmlns:cx7="http://schemas.microsoft.com/office/drawing/2016/5/13/chartex" xmlns:cx8="http://schemas.microsoft.com/office/drawing/2016/5/14/chartex" xmlns:mc="http://schemas.openxmlformats.org/markup-compatibility/2006" xmlns:aink="http://schemas.microsoft.com/office/drawing/2016/ink" xmlns:am3d="http://schemas.microsoft.com/office/drawing/2017/model3d" xmlns:o="urn:schemas-microsoft-com:office:office" xmlns:r="http://schemas.openxmlformats.org/officeDocument/2006/relationships" xmlns:m="http://schemas.openxmlformats.org/officeDocument/2006/math" xmlns:v="urn:schemas-microsoft-com:vml" xmlns:wp14="http://schemas.microsoft.com/office/word/2010/wordprocessingDrawing" xmlns:wp="http://schemas.openxmlformats.org/drawingml/2006/wordprocessingDrawing" xmlns:w10="urn:schemas-microsoft-com:office:word" xmlns:w="http://schemas.openxmlformats.org/wordprocessingml/2006/main" xmlns:w14="http://schemas.microsoft.com/office/word/2010/wordml" xmlns:w15="http://schemas.microsoft.com/office/word/2012/wordml" xmlns:w16cid="http://schemas.microsoft.com/office/word/2016/wordml/cid" xmlns:w16se="http://schemas.microsoft.com/office/word/2015/wordml/symex" xmlns:wpg="http://schemas.microsoft.com/office/word/2010/wordprocessingGroup" xmlns:wpi="http://schemas.microsoft.com/office/word/2010/wordprocessingInk" xmlns:wne="http://schemas.microsoft.com/office/word/2006/wordml" xmlns:wps="http://schemas.microsoft.com/office/word/2010/wordprocessingShape" mc:Ignorable="w14 w15 w16se w16cid wp14">
+<w:document xmlns:wpc="http://schemas.microsoft.com/office/word/2010/wordprocessingCanvas" xmlns:mc="http://schemas.openxmlformats.org/markup-compatibility/2006" xmlns:o="urn:schemas-microsoft-com:office:office" xmlns:r="http://schemas.openxmlformats.org/officeDocument/2006/relationships" xmlns:m="http://schemas.openxmlformats.org/officeDocument/2006/math" xmlns:v="urn:schemas-microsoft-com:vml" xmlns:wp14="http://schemas.microsoft.com/office/word/2010/wordprocessingDrawing" xmlns:wp="http://schemas.openxmlformats.org/drawingml/2006/wordprocessingDrawing" xmlns:w10="urn:schemas-microsoft-com:office:word" xmlns:w="http://schemas.openxmlformats.org/wordprocessingml/2006/main" xmlns:w14="http://schemas.microsoft.com/office/word/2010/wordml" xmlns:w15="http://schemas.microsoft.com/office/word/2012/wordml" xmlns:wpg="http://schemas.microsoft.com/office/word/2010/wordprocessingGroup" xmlns:wpi="http://schemas.microsoft.com/office/word/2010/wordprocessingInk" xmlns:wne="http://schemas.microsoft.com/office/word/2006/wordml" xmlns:wps="http://schemas.microsoft.com/office/word/2010/wordprocessingShape" mc:Ignorable="w14 w15 wp14">
   <w:body>
     <w:p>
       <w:pPr>
@@ -146,7 +146,7 @@
               </wp:anchor>
             </w:drawing>
           </mc:Choice>
-          <mc:Fallback>
+          <mc:Fallback xmlns:w16se="http://schemas.microsoft.com/office/word/2015/wordml/symex" xmlns:w16cid="http://schemas.microsoft.com/office/word/2016/wordml/cid" xmlns:am3d="http://schemas.microsoft.com/office/drawing/2017/model3d" xmlns:aink="http://schemas.microsoft.com/office/drawing/2016/ink" xmlns:cx8="http://schemas.microsoft.com/office/drawing/2016/5/14/chartex" xmlns:cx7="http://schemas.microsoft.com/office/drawing/2016/5/13/chartex" xmlns:cx6="http://schemas.microsoft.com/office/drawing/2016/5/12/chartex" xmlns:cx5="http://schemas.microsoft.com/office/drawing/2016/5/11/chartex" xmlns:cx4="http://schemas.microsoft.com/office/drawing/2016/5/10/chartex" xmlns:cx3="http://schemas.microsoft.com/office/drawing/2016/5/9/chartex" xmlns:cx2="http://schemas.microsoft.com/office/drawing/2015/10/21/chartex" xmlns:cx1="http://schemas.microsoft.com/office/drawing/2015/9/8/chartex" xmlns:cx="http://schemas.microsoft.com/office/drawing/2014/chartex">
             <w:pict>
               <v:shapetype w14:anchorId="1A242239" id="_x0000_t202" coordsize="21600,21600" o:spt="202" path="m,l,21600r21600,l21600,xe">
                 <v:stroke joinstyle="miter"/>
@@ -334,7 +334,7 @@
               </wp:anchor>
             </w:drawing>
           </mc:Choice>
-          <mc:Fallback>
+          <mc:Fallback xmlns:w16se="http://schemas.microsoft.com/office/word/2015/wordml/symex" xmlns:w16cid="http://schemas.microsoft.com/office/word/2016/wordml/cid" xmlns:am3d="http://schemas.microsoft.com/office/drawing/2017/model3d" xmlns:aink="http://schemas.microsoft.com/office/drawing/2016/ink" xmlns:cx8="http://schemas.microsoft.com/office/drawing/2016/5/14/chartex" xmlns:cx7="http://schemas.microsoft.com/office/drawing/2016/5/13/chartex" xmlns:cx6="http://schemas.microsoft.com/office/drawing/2016/5/12/chartex" xmlns:cx5="http://schemas.microsoft.com/office/drawing/2016/5/11/chartex" xmlns:cx4="http://schemas.microsoft.com/office/drawing/2016/5/10/chartex" xmlns:cx3="http://schemas.microsoft.com/office/drawing/2016/5/9/chartex" xmlns:cx2="http://schemas.microsoft.com/office/drawing/2015/10/21/chartex" xmlns:cx1="http://schemas.microsoft.com/office/drawing/2015/9/8/chartex" xmlns:cx="http://schemas.microsoft.com/office/drawing/2014/chartex">
             <w:pict>
               <v:shape w14:anchorId="2D8031D4" id="_x0000_s1027" type="#_x0000_t202" style="position:absolute;left:0;text-align:left;margin-left:114.05pt;margin-top:6.15pt;width:236.15pt;height:110.6pt;z-index:251661312;visibility:visible;mso-wrap-style:square;mso-width-percent:0;mso-height-percent:200;mso-wrap-distance-left:9pt;mso-wrap-distance-top:3.6pt;mso-wrap-distance-right:9pt;mso-wrap-distance-bottom:3.6pt;mso-position-horizontal:absolute;mso-position-horizontal-relative:text;mso-position-vertical:absolute;mso-position-vertical-relative:text;mso-width-percent:0;mso-height-percent:200;mso-width-relative:margin;mso-height-relative:margin;v-text-anchor:top" o:gfxdata="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" stroked="f">
                 <v:textbox style="mso-fit-shape-to-text:t">
@@ -403,6 +403,7 @@
           <w15:appearance w15:val="hidden"/>
           <w:text/>
         </w:sdtPr>
+        <w:sdtEndPr/>
         <w:sdtContent>
           <w:r>
             <w:rPr>
@@ -806,6 +807,7 @@
     </w:p>
     <w:p>
       <w:pPr>
+        <w:ind w:firstLine="648"/>
         <w:rPr>
           <w:sz w:val="20"/>
           <w:szCs w:val="20"/>
@@ -832,45 +834,31 @@
           <w:sz w:val="20"/>
           <w:szCs w:val="20"/>
         </w:rPr>
-        <w:t xml:space="preserve">. These missing hourly data points were imputed with linear interpolation. Our complete data began </w:t>
-      </w:r>
+        <w:t xml:space="preserve">. These missing hourly data points were imputed with linear interpolation. Our complete data began October 1, 2007 and was recorded through June 8, 2018. We </w:t>
+      </w:r>
+      <w:proofErr w:type="spellStart"/>
       <w:r>
         <w:rPr>
           <w:sz w:val="20"/>
           <w:szCs w:val="20"/>
         </w:rPr>
-        <w:t>October 1, 2007 and</w:t>
-      </w:r>
+        <w:t>subsetted</w:t>
+      </w:r>
+      <w:proofErr w:type="spellEnd"/>
       <w:r>
         <w:rPr>
           <w:sz w:val="20"/>
           <w:szCs w:val="20"/>
         </w:rPr>
-        <w:t xml:space="preserve"> was recorded through June 8, 2018. We </w:t>
-      </w:r>
-      <w:proofErr w:type="spellStart"/>
-      <w:r>
+        <w:t xml:space="preserve"> the final week of observations to use as a validation dataset in which to test our forecasted model for accuracy. All model performance measures that are reported are derived from the validation dataset.</w:t>
+      </w:r>
+    </w:p>
+    <w:p>
+      <w:pPr>
         <w:rPr>
           <w:sz w:val="20"/>
           <w:szCs w:val="20"/>
         </w:rPr>
-        <w:t>subsetted</w:t>
-      </w:r>
-      <w:proofErr w:type="spellEnd"/>
-      <w:r>
-        <w:rPr>
-          <w:sz w:val="20"/>
-          <w:szCs w:val="20"/>
-        </w:rPr>
-        <w:t xml:space="preserve"> the final week of observations to use as a validation dataset in which to test our forecasted model for accuracy. All model performance measures that are reported are derived from the validation dataset.</w:t>
-      </w:r>
-    </w:p>
-    <w:p>
-      <w:pPr>
-        <w:rPr>
-          <w:sz w:val="20"/>
-          <w:szCs w:val="20"/>
-        </w:rPr>
       </w:pPr>
     </w:p>
     <w:p>
@@ -881,14 +869,36 @@
       <w:r>
         <w:t xml:space="preserve">Figure </w:t>
       </w:r>
-      <w:fldSimple w:instr=" SEQ Figure \* ARABIC ">
-        <w:r>
-          <w:rPr>
-            <w:noProof/>
-          </w:rPr>
-          <w:t>1</w:t>
-        </w:r>
-      </w:fldSimple>
+      <w:r>
+        <w:rPr>
+          <w:noProof/>
+        </w:rPr>
+        <w:fldChar w:fldCharType="begin"/>
+      </w:r>
+      <w:r>
+        <w:rPr>
+          <w:noProof/>
+        </w:rPr>
+        <w:instrText xml:space="preserve"> SEQ Figure \* ARABIC </w:instrText>
+      </w:r>
+      <w:r>
+        <w:rPr>
+          <w:noProof/>
+        </w:rPr>
+        <w:fldChar w:fldCharType="separate"/>
+      </w:r>
+      <w:r>
+        <w:rPr>
+          <w:noProof/>
+        </w:rPr>
+        <w:t>1</w:t>
+      </w:r>
+      <w:r>
+        <w:rPr>
+          <w:noProof/>
+        </w:rPr>
+        <w:fldChar w:fldCharType="end"/>
+      </w:r>
       <w:r>
         <w:t>: well water height over time with missing values indicated by red bars.</w:t>
       </w:r>
@@ -905,6 +915,7 @@
           <w:rFonts w:ascii="Arial" w:hAnsi="Arial" w:cs="Arial"/>
           <w:noProof/>
           <w:color w:val="000000"/>
+          <w:lang w:eastAsia="en-US"/>
         </w:rPr>
         <w:drawing>
           <wp:inline distT="0" distB="0" distL="0" distR="0" wp14:anchorId="2E307854" wp14:editId="4B5CE8C8">
@@ -958,6 +969,7 @@
     </w:p>
     <w:p>
       <w:pPr>
+        <w:ind w:firstLine="648"/>
         <w:rPr>
           <w:sz w:val="20"/>
           <w:szCs w:val="20"/>
@@ -1039,14 +1051,36 @@
         <w:lastRenderedPageBreak/>
         <w:t xml:space="preserve">Figure </w:t>
       </w:r>
-      <w:fldSimple w:instr=" SEQ Figure \* ARABIC ">
-        <w:r>
-          <w:rPr>
-            <w:noProof/>
-          </w:rPr>
-          <w:t>2</w:t>
-        </w:r>
-      </w:fldSimple>
+      <w:r>
+        <w:rPr>
+          <w:noProof/>
+        </w:rPr>
+        <w:fldChar w:fldCharType="begin"/>
+      </w:r>
+      <w:r>
+        <w:rPr>
+          <w:noProof/>
+        </w:rPr>
+        <w:instrText xml:space="preserve"> SEQ Figure \* ARABIC </w:instrText>
+      </w:r>
+      <w:r>
+        <w:rPr>
+          <w:noProof/>
+        </w:rPr>
+        <w:fldChar w:fldCharType="separate"/>
+      </w:r>
+      <w:r>
+        <w:rPr>
+          <w:noProof/>
+        </w:rPr>
+        <w:t>2</w:t>
+      </w:r>
+      <w:r>
+        <w:rPr>
+          <w:noProof/>
+        </w:rPr>
+        <w:fldChar w:fldCharType="end"/>
+      </w:r>
       <w:r>
         <w:t xml:space="preserve">: </w:t>
       </w:r>
@@ -1067,6 +1101,7 @@
           <w:rFonts w:ascii="Arial" w:hAnsi="Arial" w:cs="Arial"/>
           <w:noProof/>
           <w:color w:val="000000"/>
+          <w:lang w:eastAsia="en-US"/>
         </w:rPr>
         <w:drawing>
           <wp:inline distT="0" distB="0" distL="0" distR="0" wp14:anchorId="67F5BCE1" wp14:editId="679E7B0B">
@@ -1120,119 +1155,94 @@
     </w:p>
     <w:p>
       <w:pPr>
+        <w:ind w:firstLine="648"/>
+        <w:rPr>
+          <w:sz w:val="20"/>
+          <w:szCs w:val="24"/>
+        </w:rPr>
+      </w:pPr>
+      <w:bookmarkStart w:id="0" w:name="_GoBack"/>
+      <w:r>
+        <w:rPr>
+          <w:sz w:val="20"/>
+          <w:szCs w:val="24"/>
+        </w:rPr>
+        <w:t xml:space="preserve">After iteratively fitting various AR and MA terms to the ARIMA model and examining the </w:t>
+      </w:r>
+      <w:proofErr w:type="spellStart"/>
+      <w:r>
+        <w:rPr>
+          <w:sz w:val="20"/>
+          <w:szCs w:val="24"/>
+        </w:rPr>
+        <w:t>Ljung</w:t>
+      </w:r>
+      <w:proofErr w:type="spellEnd"/>
+      <w:r>
+        <w:rPr>
+          <w:sz w:val="20"/>
+          <w:szCs w:val="24"/>
+        </w:rPr>
+        <w:t xml:space="preserve">-Box test for white noise, </w:t>
+      </w:r>
+      <w:r>
+        <w:rPr>
+          <w:sz w:val="20"/>
+          <w:szCs w:val="24"/>
+        </w:rPr>
+        <w:t xml:space="preserve">seen in </w:t>
+      </w:r>
+      <w:r>
+        <w:rPr>
+          <w:bCs/>
+          <w:i/>
+          <w:sz w:val="20"/>
+          <w:szCs w:val="24"/>
+        </w:rPr>
+        <w:t>Figure 3</w:t>
+      </w:r>
+      <w:r>
+        <w:rPr>
+          <w:sz w:val="20"/>
+          <w:szCs w:val="24"/>
+        </w:rPr>
+        <w:t xml:space="preserve">, in order to model as much of the correlation structure as possible, we settled on an ARIMA(12,1,2) model. Predicted well water height levels for the final week of our dataset are shown in </w:t>
+      </w:r>
+      <w:r>
+        <w:rPr>
+          <w:bCs/>
+          <w:i/>
+          <w:sz w:val="20"/>
+          <w:szCs w:val="24"/>
+        </w:rPr>
+        <w:t>Figure 4</w:t>
+      </w:r>
+      <w:r>
+        <w:rPr>
+          <w:b/>
+          <w:bCs/>
+          <w:sz w:val="20"/>
+          <w:szCs w:val="24"/>
+        </w:rPr>
+        <w:t xml:space="preserve"> </w:t>
+      </w:r>
+      <w:r>
+        <w:rPr>
+          <w:sz w:val="20"/>
+          <w:szCs w:val="24"/>
+        </w:rPr>
+        <w:t>in red, with the actual water height levels shown in black. We can see that the while there is some unexplained variation within the actual water height values, our predicted levels do align with the observed peak of our data.</w:t>
+      </w:r>
+    </w:p>
+    <w:bookmarkEnd w:id="0"/>
+    <w:p>
+      <w:pPr>
         <w:rPr>
           <w:color w:val="242852" w:themeColor="text2"/>
           <w:sz w:val="20"/>
           <w:szCs w:val="24"/>
         </w:rPr>
       </w:pPr>
-      <w:r>
-        <w:rPr>
-          <w:color w:val="242852" w:themeColor="text2"/>
-          <w:sz w:val="20"/>
-          <w:szCs w:val="24"/>
-        </w:rPr>
-        <w:t xml:space="preserve">After iteratively fitting various AR and MA terms to the ARIMA model and examining the </w:t>
-      </w:r>
-      <w:proofErr w:type="spellStart"/>
-      <w:r>
-        <w:rPr>
-          <w:color w:val="242852" w:themeColor="text2"/>
-          <w:sz w:val="20"/>
-          <w:szCs w:val="24"/>
-        </w:rPr>
-        <w:t>Ljung</w:t>
-      </w:r>
-      <w:proofErr w:type="spellEnd"/>
-      <w:r>
-        <w:rPr>
-          <w:color w:val="242852" w:themeColor="text2"/>
-          <w:sz w:val="20"/>
-          <w:szCs w:val="24"/>
-        </w:rPr>
-        <w:t xml:space="preserve">-Box test for white noise, </w:t>
-      </w:r>
-      <w:r>
-        <w:rPr>
-          <w:color w:val="242852" w:themeColor="text2"/>
-          <w:sz w:val="20"/>
-          <w:szCs w:val="24"/>
-        </w:rPr>
-        <w:t xml:space="preserve">seen in </w:t>
-      </w:r>
-      <w:r>
-        <w:rPr>
-          <w:bCs/>
-          <w:i/>
-          <w:color w:val="242852" w:themeColor="text2"/>
-          <w:sz w:val="20"/>
-          <w:szCs w:val="24"/>
-        </w:rPr>
-        <w:t>Figure 3</w:t>
-      </w:r>
-      <w:r>
-        <w:rPr>
-          <w:color w:val="242852" w:themeColor="text2"/>
-          <w:sz w:val="20"/>
-          <w:szCs w:val="24"/>
-        </w:rPr>
-        <w:t xml:space="preserve">, in order to model as much of the correlation structure as possible, we settled on an </w:t>
-      </w:r>
-      <w:proofErr w:type="gramStart"/>
-      <w:r>
-        <w:rPr>
-          <w:color w:val="242852" w:themeColor="text2"/>
-          <w:sz w:val="20"/>
-          <w:szCs w:val="24"/>
-        </w:rPr>
-        <w:t>ARIMA(</w:t>
-      </w:r>
-      <w:proofErr w:type="gramEnd"/>
-      <w:r>
-        <w:rPr>
-          <w:color w:val="242852" w:themeColor="text2"/>
-          <w:sz w:val="20"/>
-          <w:szCs w:val="24"/>
-        </w:rPr>
-        <w:t xml:space="preserve">12,1,2) model. Predicted well water height levels for the final week of our dataset are shown in </w:t>
-      </w:r>
-      <w:r>
-        <w:rPr>
-          <w:bCs/>
-          <w:i/>
-          <w:color w:val="242852" w:themeColor="text2"/>
-          <w:sz w:val="20"/>
-          <w:szCs w:val="24"/>
-        </w:rPr>
-        <w:t>Figure 4</w:t>
-      </w:r>
-      <w:r>
-        <w:rPr>
-          <w:b/>
-          <w:bCs/>
-          <w:color w:val="242852" w:themeColor="text2"/>
-          <w:sz w:val="20"/>
-          <w:szCs w:val="24"/>
-        </w:rPr>
-        <w:t xml:space="preserve"> </w:t>
-      </w:r>
-      <w:r>
-        <w:rPr>
-          <w:color w:val="242852" w:themeColor="text2"/>
-          <w:sz w:val="20"/>
-          <w:szCs w:val="24"/>
-        </w:rPr>
-        <w:t>in red, with the actual water height levels shown in black. We can see that the while there is some unexplained variation within the actual water height values, our predicted levels do align with the observed peak of our data.</w:t>
-      </w:r>
-    </w:p>
-    <w:p>
-      <w:pPr>
-        <w:rPr>
-          <w:color w:val="242852" w:themeColor="text2"/>
-          <w:sz w:val="20"/>
-          <w:szCs w:val="24"/>
-        </w:rPr>
-      </w:pPr>
     </w:p>
     <w:p>
       <w:pPr>
@@ -1243,14 +1253,36 @@
         <w:lastRenderedPageBreak/>
         <w:t xml:space="preserve">Figure </w:t>
       </w:r>
-      <w:fldSimple w:instr=" SEQ Figure \* ARABIC ">
-        <w:r>
-          <w:rPr>
-            <w:noProof/>
-          </w:rPr>
-          <w:t>3</w:t>
-        </w:r>
-      </w:fldSimple>
+      <w:r>
+        <w:rPr>
+          <w:noProof/>
+        </w:rPr>
+        <w:fldChar w:fldCharType="begin"/>
+      </w:r>
+      <w:r>
+        <w:rPr>
+          <w:noProof/>
+        </w:rPr>
+        <w:instrText xml:space="preserve"> SEQ Figure \* ARABIC </w:instrText>
+      </w:r>
+      <w:r>
+        <w:rPr>
+          <w:noProof/>
+        </w:rPr>
+        <w:fldChar w:fldCharType="separate"/>
+      </w:r>
+      <w:r>
+        <w:rPr>
+          <w:noProof/>
+        </w:rPr>
+        <w:t>3</w:t>
+      </w:r>
+      <w:r>
+        <w:rPr>
+          <w:noProof/>
+        </w:rPr>
+        <w:fldChar w:fldCharType="end"/>
+      </w:r>
       <w:r>
         <w:t xml:space="preserve">: </w:t>
       </w:r>
@@ -1282,6 +1314,7 @@
           <w:rFonts w:ascii="Arial" w:hAnsi="Arial" w:cs="Arial"/>
           <w:noProof/>
           <w:color w:val="000000"/>
+          <w:lang w:eastAsia="en-US"/>
         </w:rPr>
         <w:drawing>
           <wp:inline distT="0" distB="0" distL="0" distR="0" wp14:anchorId="17D27A8E" wp14:editId="6CADA24F">
@@ -1341,14 +1374,36 @@
       <w:r>
         <w:t xml:space="preserve">Figure </w:t>
       </w:r>
-      <w:fldSimple w:instr=" SEQ Figure \* ARABIC ">
-        <w:r>
-          <w:rPr>
-            <w:noProof/>
-          </w:rPr>
-          <w:t>4</w:t>
-        </w:r>
-      </w:fldSimple>
+      <w:r>
+        <w:rPr>
+          <w:noProof/>
+        </w:rPr>
+        <w:fldChar w:fldCharType="begin"/>
+      </w:r>
+      <w:r>
+        <w:rPr>
+          <w:noProof/>
+        </w:rPr>
+        <w:instrText xml:space="preserve"> SEQ Figure \* ARABIC </w:instrText>
+      </w:r>
+      <w:r>
+        <w:rPr>
+          <w:noProof/>
+        </w:rPr>
+        <w:fldChar w:fldCharType="separate"/>
+      </w:r>
+      <w:r>
+        <w:rPr>
+          <w:noProof/>
+        </w:rPr>
+        <w:t>4</w:t>
+      </w:r>
+      <w:r>
+        <w:rPr>
+          <w:noProof/>
+        </w:rPr>
+        <w:fldChar w:fldCharType="end"/>
+      </w:r>
       <w:r>
         <w:t xml:space="preserve">: </w:t>
       </w:r>
@@ -1388,6 +1443,7 @@
       <w:r>
         <w:rPr>
           <w:noProof/>
+          <w:lang w:eastAsia="en-US"/>
         </w:rPr>
         <w:drawing>
           <wp:inline distT="0" distB="0" distL="0" distR="0" wp14:anchorId="5FB5B59E" wp14:editId="054C805B">
@@ -1559,16 +1615,7 @@
           <w:sz w:val="20"/>
           <w:szCs w:val="20"/>
         </w:rPr>
-        <w:t>12,1,2) was ultimately decided to appropriately maximize white noise and allow for a reaso</w:t>
-      </w:r>
-      <w:bookmarkStart w:id="0" w:name="_GoBack"/>
-      <w:bookmarkEnd w:id="0"/>
-      <w:r>
-        <w:rPr>
-          <w:sz w:val="20"/>
-          <w:szCs w:val="20"/>
-        </w:rPr>
-        <w:t>nable forecast of hourly well height levels.</w:t>
+        <w:t>12,1,2) was ultimately decided to appropriately maximize white noise and allow for a reasonable forecast of hourly well height levels.</w:t>
       </w:r>
     </w:p>
     <w:p>
@@ -1611,7 +1658,7 @@
 </file>
 
 <file path=word/endnotes.xml><?xml version="1.0" encoding="utf-8"?>
-<w:endnotes xmlns:wpc="http://schemas.microsoft.com/office/word/2010/wordprocessingCanvas" xmlns:cx="http://schemas.microsoft.com/office/drawing/2014/chartex" xmlns:cx1="http://schemas.microsoft.com/office/drawing/2015/9/8/chartex" xmlns:cx2="http://schemas.microsoft.com/office/drawing/2015/10/21/chartex" xmlns:cx3="http://schemas.microsoft.com/office/drawing/2016/5/9/chartex" xmlns:cx4="http://schemas.microsoft.com/office/drawing/2016/5/10/chartex" xmlns:cx5="http://schemas.microsoft.com/office/drawing/2016/5/11/chartex" xmlns:cx6="http://schemas.microsoft.com/office/drawing/2016/5/12/chartex" xmlns:cx7="http://schemas.microsoft.com/office/drawing/2016/5/13/chartex" xmlns:cx8="http://schemas.microsoft.com/office/drawing/2016/5/14/chartex" xmlns:mc="http://schemas.openxmlformats.org/markup-compatibility/2006" xmlns:aink="http://schemas.microsoft.com/office/drawing/2016/ink" xmlns:am3d="http://schemas.microsoft.com/office/drawing/2017/model3d" xmlns:o="urn:schemas-microsoft-com:office:office" xmlns:r="http://schemas.openxmlformats.org/officeDocument/2006/relationships" xmlns:m="http://schemas.openxmlformats.org/officeDocument/2006/math" xmlns:v="urn:schemas-microsoft-com:vml" xmlns:wp14="http://schemas.microsoft.com/office/word/2010/wordprocessingDrawing" xmlns:wp="http://schemas.openxmlformats.org/drawingml/2006/wordprocessingDrawing" xmlns:w10="urn:schemas-microsoft-com:office:word" xmlns:w="http://schemas.openxmlformats.org/wordprocessingml/2006/main" xmlns:w14="http://schemas.microsoft.com/office/word/2010/wordml" xmlns:w15="http://schemas.microsoft.com/office/word/2012/wordml" xmlns:w16cid="http://schemas.microsoft.com/office/word/2016/wordml/cid" xmlns:w16se="http://schemas.microsoft.com/office/word/2015/wordml/symex" xmlns:wpg="http://schemas.microsoft.com/office/word/2010/wordprocessingGroup" xmlns:wpi="http://schemas.microsoft.com/office/word/2010/wordprocessingInk" xmlns:wne="http://schemas.microsoft.com/office/word/2006/wordml" xmlns:wps="http://schemas.microsoft.com/office/word/2010/wordprocessingShape" mc:Ignorable="w14 w15 w16se w16cid wp14">
+<w:endnotes xmlns:wpc="http://schemas.microsoft.com/office/word/2010/wordprocessingCanvas" xmlns:mc="http://schemas.openxmlformats.org/markup-compatibility/2006" xmlns:o="urn:schemas-microsoft-com:office:office" xmlns:r="http://schemas.openxmlformats.org/officeDocument/2006/relationships" xmlns:m="http://schemas.openxmlformats.org/officeDocument/2006/math" xmlns:v="urn:schemas-microsoft-com:vml" xmlns:wp14="http://schemas.microsoft.com/office/word/2010/wordprocessingDrawing" xmlns:wp="http://schemas.openxmlformats.org/drawingml/2006/wordprocessingDrawing" xmlns:w10="urn:schemas-microsoft-com:office:word" xmlns:w="http://schemas.openxmlformats.org/wordprocessingml/2006/main" xmlns:w14="http://schemas.microsoft.com/office/word/2010/wordml" xmlns:w15="http://schemas.microsoft.com/office/word/2012/wordml" xmlns:wpg="http://schemas.microsoft.com/office/word/2010/wordprocessingGroup" xmlns:wpi="http://schemas.microsoft.com/office/word/2010/wordprocessingInk" xmlns:wne="http://schemas.microsoft.com/office/word/2006/wordml" xmlns:wps="http://schemas.microsoft.com/office/word/2010/wordprocessingShape" mc:Ignorable="w14 w15 wp14">
   <w:endnote w:type="separator" w:id="-1">
     <w:p>
       <w:r>
@@ -1632,7 +1679,7 @@
 </file>
 
 <file path=word/footer1.xml><?xml version="1.0" encoding="utf-8"?>
-<w:ftr xmlns:wpc="http://schemas.microsoft.com/office/word/2010/wordprocessingCanvas" xmlns:cx="http://schemas.microsoft.com/office/drawing/2014/chartex" xmlns:cx1="http://schemas.microsoft.com/office/drawing/2015/9/8/chartex" xmlns:cx2="http://schemas.microsoft.com/office/drawing/2015/10/21/chartex" xmlns:cx3="http://schemas.microsoft.com/office/drawing/2016/5/9/chartex" xmlns:cx4="http://schemas.microsoft.com/office/drawing/2016/5/10/chartex" xmlns:cx5="http://schemas.microsoft.com/office/drawing/2016/5/11/chartex" xmlns:cx6="http://schemas.microsoft.com/office/drawing/2016/5/12/chartex" xmlns:cx7="http://schemas.microsoft.com/office/drawing/2016/5/13/chartex" xmlns:cx8="http://schemas.microsoft.com/office/drawing/2016/5/14/chartex" xmlns:mc="http://schemas.openxmlformats.org/markup-compatibility/2006" xmlns:aink="http://schemas.microsoft.com/office/drawing/2016/ink" xmlns:am3d="http://schemas.microsoft.com/office/drawing/2017/model3d" xmlns:o="urn:schemas-microsoft-com:office:office" xmlns:r="http://schemas.openxmlformats.org/officeDocument/2006/relationships" xmlns:m="http://schemas.openxmlformats.org/officeDocument/2006/math" xmlns:v="urn:schemas-microsoft-com:vml" xmlns:wp14="http://schemas.microsoft.com/office/word/2010/wordprocessingDrawing" xmlns:wp="http://schemas.openxmlformats.org/drawingml/2006/wordprocessingDrawing" xmlns:w10="urn:schemas-microsoft-com:office:word" xmlns:w="http://schemas.openxmlformats.org/wordprocessingml/2006/main" xmlns:w14="http://schemas.microsoft.com/office/word/2010/wordml" xmlns:w15="http://schemas.microsoft.com/office/word/2012/wordml" xmlns:w16cid="http://schemas.microsoft.com/office/word/2016/wordml/cid" xmlns:w16se="http://schemas.microsoft.com/office/word/2015/wordml/symex" xmlns:wpg="http://schemas.microsoft.com/office/word/2010/wordprocessingGroup" xmlns:wpi="http://schemas.microsoft.com/office/word/2010/wordprocessingInk" xmlns:wne="http://schemas.microsoft.com/office/word/2006/wordml" xmlns:wps="http://schemas.microsoft.com/office/word/2010/wordprocessingShape" mc:Ignorable="w14 w15 w16se w16cid wp14">
+<w:ftr xmlns:wpc="http://schemas.microsoft.com/office/word/2010/wordprocessingCanvas" xmlns:mc="http://schemas.openxmlformats.org/markup-compatibility/2006" xmlns:o="urn:schemas-microsoft-com:office:office" xmlns:r="http://schemas.openxmlformats.org/officeDocument/2006/relationships" xmlns:m="http://schemas.openxmlformats.org/officeDocument/2006/math" xmlns:v="urn:schemas-microsoft-com:vml" xmlns:wp14="http://schemas.microsoft.com/office/word/2010/wordprocessingDrawing" xmlns:wp="http://schemas.openxmlformats.org/drawingml/2006/wordprocessingDrawing" xmlns:w10="urn:schemas-microsoft-com:office:word" xmlns:w="http://schemas.openxmlformats.org/wordprocessingml/2006/main" xmlns:w14="http://schemas.microsoft.com/office/word/2010/wordml" xmlns:w15="http://schemas.microsoft.com/office/word/2012/wordml" xmlns:wpg="http://schemas.microsoft.com/office/word/2010/wordprocessingGroup" xmlns:wpi="http://schemas.microsoft.com/office/word/2010/wordprocessingInk" xmlns:wne="http://schemas.microsoft.com/office/word/2006/wordml" xmlns:wps="http://schemas.microsoft.com/office/word/2010/wordprocessingShape" mc:Ignorable="w14 w15 wp14">
   <w:tbl>
     <w:tblPr>
       <w:tblW w:w="5000" w:type="pct"/>
@@ -1683,6 +1730,7 @@
               <w15:appearance w15:val="hidden"/>
               <w:text/>
             </w:sdtPr>
+            <w:sdtEndPr/>
             <w:sdtContent>
               <w:r>
                 <w:rPr>
@@ -1734,7 +1782,7 @@
 </file>
 
 <file path=word/footnotes.xml><?xml version="1.0" encoding="utf-8"?>
-<w:footnotes xmlns:wpc="http://schemas.microsoft.com/office/word/2010/wordprocessingCanvas" xmlns:cx="http://schemas.microsoft.com/office/drawing/2014/chartex" xmlns:cx1="http://schemas.microsoft.com/office/drawing/2015/9/8/chartex" xmlns:cx2="http://schemas.microsoft.com/office/drawing/2015/10/21/chartex" xmlns:cx3="http://schemas.microsoft.com/office/drawing/2016/5/9/chartex" xmlns:cx4="http://schemas.microsoft.com/office/drawing/2016/5/10/chartex" xmlns:cx5="http://schemas.microsoft.com/office/drawing/2016/5/11/chartex" xmlns:cx6="http://schemas.microsoft.com/office/drawing/2016/5/12/chartex" xmlns:cx7="http://schemas.microsoft.com/office/drawing/2016/5/13/chartex" xmlns:cx8="http://schemas.microsoft.com/office/drawing/2016/5/14/chartex" xmlns:mc="http://schemas.openxmlformats.org/markup-compatibility/2006" xmlns:aink="http://schemas.microsoft.com/office/drawing/2016/ink" xmlns:am3d="http://schemas.microsoft.com/office/drawing/2017/model3d" xmlns:o="urn:schemas-microsoft-com:office:office" xmlns:r="http://schemas.openxmlformats.org/officeDocument/2006/relationships" xmlns:m="http://schemas.openxmlformats.org/officeDocument/2006/math" xmlns:v="urn:schemas-microsoft-com:vml" xmlns:wp14="http://schemas.microsoft.com/office/word/2010/wordprocessingDrawing" xmlns:wp="http://schemas.openxmlformats.org/drawingml/2006/wordprocessingDrawing" xmlns:w10="urn:schemas-microsoft-com:office:word" xmlns:w="http://schemas.openxmlformats.org/wordprocessingml/2006/main" xmlns:w14="http://schemas.microsoft.com/office/word/2010/wordml" xmlns:w15="http://schemas.microsoft.com/office/word/2012/wordml" xmlns:w16cid="http://schemas.microsoft.com/office/word/2016/wordml/cid" xmlns:w16se="http://schemas.microsoft.com/office/word/2015/wordml/symex" xmlns:wpg="http://schemas.microsoft.com/office/word/2010/wordprocessingGroup" xmlns:wpi="http://schemas.microsoft.com/office/word/2010/wordprocessingInk" xmlns:wne="http://schemas.microsoft.com/office/word/2006/wordml" xmlns:wps="http://schemas.microsoft.com/office/word/2010/wordprocessingShape" mc:Ignorable="w14 w15 w16se w16cid wp14">
+<w:footnotes xmlns:wpc="http://schemas.microsoft.com/office/word/2010/wordprocessingCanvas" xmlns:mc="http://schemas.openxmlformats.org/markup-compatibility/2006" xmlns:o="urn:schemas-microsoft-com:office:office" xmlns:r="http://schemas.openxmlformats.org/officeDocument/2006/relationships" xmlns:m="http://schemas.openxmlformats.org/officeDocument/2006/math" xmlns:v="urn:schemas-microsoft-com:vml" xmlns:wp14="http://schemas.microsoft.com/office/word/2010/wordprocessingDrawing" xmlns:wp="http://schemas.openxmlformats.org/drawingml/2006/wordprocessingDrawing" xmlns:w10="urn:schemas-microsoft-com:office:word" xmlns:w="http://schemas.openxmlformats.org/wordprocessingml/2006/main" xmlns:w14="http://schemas.microsoft.com/office/word/2010/wordml" xmlns:w15="http://schemas.microsoft.com/office/word/2012/wordml" xmlns:wpg="http://schemas.microsoft.com/office/word/2010/wordprocessingGroup" xmlns:wpi="http://schemas.microsoft.com/office/word/2010/wordprocessingInk" xmlns:wne="http://schemas.microsoft.com/office/word/2006/wordml" xmlns:wps="http://schemas.microsoft.com/office/word/2010/wordprocessingShape" mc:Ignorable="w14 w15 wp14">
   <w:footnote w:type="separator" w:id="-1">
     <w:p>
       <w:r>
@@ -1755,7 +1803,7 @@
 </file>
 
 <file path=word/header1.xml><?xml version="1.0" encoding="utf-8"?>
-<w:hdr xmlns:wpc="http://schemas.microsoft.com/office/word/2010/wordprocessingCanvas" xmlns:cx="http://schemas.microsoft.com/office/drawing/2014/chartex" xmlns:cx1="http://schemas.microsoft.com/office/drawing/2015/9/8/chartex" xmlns:cx2="http://schemas.microsoft.com/office/drawing/2015/10/21/chartex" xmlns:cx3="http://schemas.microsoft.com/office/drawing/2016/5/9/chartex" xmlns:cx4="http://schemas.microsoft.com/office/drawing/2016/5/10/chartex" xmlns:cx5="http://schemas.microsoft.com/office/drawing/2016/5/11/chartex" xmlns:cx6="http://schemas.microsoft.com/office/drawing/2016/5/12/chartex" xmlns:cx7="http://schemas.microsoft.com/office/drawing/2016/5/13/chartex" xmlns:cx8="http://schemas.microsoft.com/office/drawing/2016/5/14/chartex" xmlns:mc="http://schemas.openxmlformats.org/markup-compatibility/2006" xmlns:aink="http://schemas.microsoft.com/office/drawing/2016/ink" xmlns:am3d="http://schemas.microsoft.com/office/drawing/2017/model3d" xmlns:o="urn:schemas-microsoft-com:office:office" xmlns:r="http://schemas.openxmlformats.org/officeDocument/2006/relationships" xmlns:m="http://schemas.openxmlformats.org/officeDocument/2006/math" xmlns:v="urn:schemas-microsoft-com:vml" xmlns:wp14="http://schemas.microsoft.com/office/word/2010/wordprocessingDrawing" xmlns:wp="http://schemas.openxmlformats.org/drawingml/2006/wordprocessingDrawing" xmlns:w10="urn:schemas-microsoft-com:office:word" xmlns:w="http://schemas.openxmlformats.org/wordprocessingml/2006/main" xmlns:w14="http://schemas.microsoft.com/office/word/2010/wordml" xmlns:w15="http://schemas.microsoft.com/office/word/2012/wordml" xmlns:w16cid="http://schemas.microsoft.com/office/word/2016/wordml/cid" xmlns:w16se="http://schemas.microsoft.com/office/word/2015/wordml/symex" xmlns:wpg="http://schemas.microsoft.com/office/word/2010/wordprocessingGroup" xmlns:wpi="http://schemas.microsoft.com/office/word/2010/wordprocessingInk" xmlns:wne="http://schemas.microsoft.com/office/word/2006/wordml" xmlns:wps="http://schemas.microsoft.com/office/word/2010/wordprocessingShape" mc:Ignorable="w14 w15 w16se w16cid wp14">
+<w:hdr xmlns:wpc="http://schemas.microsoft.com/office/word/2010/wordprocessingCanvas" xmlns:mc="http://schemas.openxmlformats.org/markup-compatibility/2006" xmlns:o="urn:schemas-microsoft-com:office:office" xmlns:r="http://schemas.openxmlformats.org/officeDocument/2006/relationships" xmlns:m="http://schemas.openxmlformats.org/officeDocument/2006/math" xmlns:v="urn:schemas-microsoft-com:vml" xmlns:wp14="http://schemas.microsoft.com/office/word/2010/wordprocessingDrawing" xmlns:wp="http://schemas.openxmlformats.org/drawingml/2006/wordprocessingDrawing" xmlns:w10="urn:schemas-microsoft-com:office:word" xmlns:w="http://schemas.openxmlformats.org/wordprocessingml/2006/main" xmlns:w14="http://schemas.microsoft.com/office/word/2010/wordml" xmlns:w15="http://schemas.microsoft.com/office/word/2012/wordml" xmlns:wpg="http://schemas.microsoft.com/office/word/2010/wordprocessingGroup" xmlns:wpi="http://schemas.microsoft.com/office/word/2010/wordprocessingInk" xmlns:wne="http://schemas.microsoft.com/office/word/2006/wordml" xmlns:wps="http://schemas.microsoft.com/office/word/2010/wordprocessingShape" mc:Ignorable="w14 w15 wp14">
   <w:p>
     <w:pPr>
       <w:pStyle w:val="Header"/>
@@ -1771,7 +1819,7 @@
 </file>
 
 <file path=word/header2.xml><?xml version="1.0" encoding="utf-8"?>
-<w:hdr xmlns:wpc="http://schemas.microsoft.com/office/word/2010/wordprocessingCanvas" xmlns:cx="http://schemas.microsoft.com/office/drawing/2014/chartex" xmlns:cx1="http://schemas.microsoft.com/office/drawing/2015/9/8/chartex" xmlns:cx2="http://schemas.microsoft.com/office/drawing/2015/10/21/chartex" xmlns:cx3="http://schemas.microsoft.com/office/drawing/2016/5/9/chartex" xmlns:cx4="http://schemas.microsoft.com/office/drawing/2016/5/10/chartex" xmlns:cx5="http://schemas.microsoft.com/office/drawing/2016/5/11/chartex" xmlns:cx6="http://schemas.microsoft.com/office/drawing/2016/5/12/chartex" xmlns:cx7="http://schemas.microsoft.com/office/drawing/2016/5/13/chartex" xmlns:cx8="http://schemas.microsoft.com/office/drawing/2016/5/14/chartex" xmlns:mc="http://schemas.openxmlformats.org/markup-compatibility/2006" xmlns:aink="http://schemas.microsoft.com/office/drawing/2016/ink" xmlns:am3d="http://schemas.microsoft.com/office/drawing/2017/model3d" xmlns:o="urn:schemas-microsoft-com:office:office" xmlns:r="http://schemas.openxmlformats.org/officeDocument/2006/relationships" xmlns:m="http://schemas.openxmlformats.org/officeDocument/2006/math" xmlns:v="urn:schemas-microsoft-com:vml" xmlns:wp14="http://schemas.microsoft.com/office/word/2010/wordprocessingDrawing" xmlns:wp="http://schemas.openxmlformats.org/drawingml/2006/wordprocessingDrawing" xmlns:w10="urn:schemas-microsoft-com:office:word" xmlns:w="http://schemas.openxmlformats.org/wordprocessingml/2006/main" xmlns:w14="http://schemas.microsoft.com/office/word/2010/wordml" xmlns:w15="http://schemas.microsoft.com/office/word/2012/wordml" xmlns:w16cid="http://schemas.microsoft.com/office/word/2016/wordml/cid" xmlns:w16se="http://schemas.microsoft.com/office/word/2015/wordml/symex" xmlns:wpg="http://schemas.microsoft.com/office/word/2010/wordprocessingGroup" xmlns:wpi="http://schemas.microsoft.com/office/word/2010/wordprocessingInk" xmlns:wne="http://schemas.microsoft.com/office/word/2006/wordml" xmlns:wps="http://schemas.microsoft.com/office/word/2010/wordprocessingShape" mc:Ignorable="w14 w15 w16se w16cid wp14">
+<w:hdr xmlns:wpc="http://schemas.microsoft.com/office/word/2010/wordprocessingCanvas" xmlns:mc="http://schemas.openxmlformats.org/markup-compatibility/2006" xmlns:o="urn:schemas-microsoft-com:office:office" xmlns:r="http://schemas.openxmlformats.org/officeDocument/2006/relationships" xmlns:m="http://schemas.openxmlformats.org/officeDocument/2006/math" xmlns:v="urn:schemas-microsoft-com:vml" xmlns:wp14="http://schemas.microsoft.com/office/word/2010/wordprocessingDrawing" xmlns:wp="http://schemas.openxmlformats.org/drawingml/2006/wordprocessingDrawing" xmlns:w10="urn:schemas-microsoft-com:office:word" xmlns:w="http://schemas.openxmlformats.org/wordprocessingml/2006/main" xmlns:w14="http://schemas.microsoft.com/office/word/2010/wordml" xmlns:w15="http://schemas.microsoft.com/office/word/2012/wordml" xmlns:wpg="http://schemas.microsoft.com/office/word/2010/wordprocessingGroup" xmlns:wpi="http://schemas.microsoft.com/office/word/2010/wordprocessingInk" xmlns:wne="http://schemas.microsoft.com/office/word/2006/wordml" xmlns:wps="http://schemas.microsoft.com/office/word/2010/wordprocessingShape" mc:Ignorable="w14 w15 wp14">
   <w:p>
     <w:pPr>
       <w:pStyle w:val="Header"/>
@@ -1905,7 +1953,7 @@
             </wp:anchor>
           </w:drawing>
         </mc:Choice>
-        <mc:Fallback>
+        <mc:Fallback xmlns:w16se="http://schemas.microsoft.com/office/word/2015/wordml/symex" xmlns:w16cid="http://schemas.microsoft.com/office/word/2016/wordml/cid" xmlns:am3d="http://schemas.microsoft.com/office/drawing/2017/model3d" xmlns:aink="http://schemas.microsoft.com/office/drawing/2016/ink" xmlns:cx8="http://schemas.microsoft.com/office/drawing/2016/5/14/chartex" xmlns:cx7="http://schemas.microsoft.com/office/drawing/2016/5/13/chartex" xmlns:cx6="http://schemas.microsoft.com/office/drawing/2016/5/12/chartex" xmlns:cx5="http://schemas.microsoft.com/office/drawing/2016/5/11/chartex" xmlns:cx4="http://schemas.microsoft.com/office/drawing/2016/5/10/chartex" xmlns:cx3="http://schemas.microsoft.com/office/drawing/2016/5/9/chartex" xmlns:cx2="http://schemas.microsoft.com/office/drawing/2015/10/21/chartex" xmlns:cx1="http://schemas.microsoft.com/office/drawing/2015/9/8/chartex" xmlns:cx="http://schemas.microsoft.com/office/drawing/2014/chartex">
           <w:pict>
             <v:group w14:anchorId="2A20E549" id="Group 2" o:spid="_x0000_s1026" alt="Decorative sidebar for cover page " style="position:absolute;margin-left:27.75pt;margin-top:36pt;width:18pt;height:10in;z-index:-251657216;mso-width-percent:29;mso-height-percent:909;mso-position-horizontal-relative:page;mso-position-vertical-relative:page;mso-width-percent:29;mso-height-percent:909" coordsize="2286,91440" o:gfxdata="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">
               <v:rect id="Rectangle 3" o:spid="_x0000_s1027" alt="Decorative sidebar" style="position:absolute;width:2286;height:87820;visibility:visible;mso-wrap-style:square;v-text-anchor:middle" o:gfxdata="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" fillcolor="#629dd1 [3205]" stroked="f" strokeweight="1pt"/>
@@ -1924,7 +1972,7 @@
 </file>
 
 <file path=word/numbering.xml><?xml version="1.0" encoding="utf-8"?>
-<w:numbering xmlns:wpc="http://schemas.microsoft.com/office/word/2010/wordprocessingCanvas" xmlns:cx="http://schemas.microsoft.com/office/drawing/2014/chartex" xmlns:cx1="http://schemas.microsoft.com/office/drawing/2015/9/8/chartex" xmlns:cx2="http://schemas.microsoft.com/office/drawing/2015/10/21/chartex" xmlns:cx3="http://schemas.microsoft.com/office/drawing/2016/5/9/chartex" xmlns:cx4="http://schemas.microsoft.com/office/drawing/2016/5/10/chartex" xmlns:cx5="http://schemas.microsoft.com/office/drawing/2016/5/11/chartex" xmlns:cx6="http://schemas.microsoft.com/office/drawing/2016/5/12/chartex" xmlns:cx7="http://schemas.microsoft.com/office/drawing/2016/5/13/chartex" xmlns:cx8="http://schemas.microsoft.com/office/drawing/2016/5/14/chartex" xmlns:mc="http://schemas.openxmlformats.org/markup-compatibility/2006" xmlns:aink="http://schemas.microsoft.com/office/drawing/2016/ink" xmlns:am3d="http://schemas.microsoft.com/office/drawing/2017/model3d" xmlns:o="urn:schemas-microsoft-com:office:office" xmlns:r="http://schemas.openxmlformats.org/officeDocument/2006/relationships" xmlns:m="http://schemas.openxmlformats.org/officeDocument/2006/math" xmlns:v="urn:schemas-microsoft-com:vml" xmlns:wp14="http://schemas.microsoft.com/office/word/2010/wordprocessingDrawing" xmlns:wp="http://schemas.openxmlformats.org/drawingml/2006/wordprocessingDrawing" xmlns:w10="urn:schemas-microsoft-com:office:word" xmlns:w="http://schemas.openxmlformats.org/wordprocessingml/2006/main" xmlns:w14="http://schemas.microsoft.com/office/word/2010/wordml" xmlns:w15="http://schemas.microsoft.com/office/word/2012/wordml" xmlns:w16cid="http://schemas.microsoft.com/office/word/2016/wordml/cid" xmlns:w16se="http://schemas.microsoft.com/office/word/2015/wordml/symex" xmlns:wpg="http://schemas.microsoft.com/office/word/2010/wordprocessingGroup" xmlns:wpi="http://schemas.microsoft.com/office/word/2010/wordprocessingInk" xmlns:wne="http://schemas.microsoft.com/office/word/2006/wordml" xmlns:wps="http://schemas.microsoft.com/office/word/2010/wordprocessingShape" mc:Ignorable="w14 w15 w16se w16cid wp14">
+<w:numbering xmlns:wpc="http://schemas.microsoft.com/office/word/2010/wordprocessingCanvas" xmlns:mc="http://schemas.openxmlformats.org/markup-compatibility/2006" xmlns:o="urn:schemas-microsoft-com:office:office" xmlns:r="http://schemas.openxmlformats.org/officeDocument/2006/relationships" xmlns:m="http://schemas.openxmlformats.org/officeDocument/2006/math" xmlns:v="urn:schemas-microsoft-com:vml" xmlns:wp14="http://schemas.microsoft.com/office/word/2010/wordprocessingDrawing" xmlns:wp="http://schemas.openxmlformats.org/drawingml/2006/wordprocessingDrawing" xmlns:w10="urn:schemas-microsoft-com:office:word" xmlns:w="http://schemas.openxmlformats.org/wordprocessingml/2006/main" xmlns:w14="http://schemas.microsoft.com/office/word/2010/wordml" xmlns:w15="http://schemas.microsoft.com/office/word/2012/wordml" xmlns:wpg="http://schemas.microsoft.com/office/word/2010/wordprocessingGroup" xmlns:wpi="http://schemas.microsoft.com/office/word/2010/wordprocessingInk" xmlns:wne="http://schemas.microsoft.com/office/word/2006/wordml" xmlns:wps="http://schemas.microsoft.com/office/word/2010/wordprocessingShape" mc:Ignorable="w14 w15 wp14">
   <w:abstractNum w:abstractNumId="0" w15:restartNumberingAfterBreak="0">
     <w:nsid w:val="FFFFFF7C"/>
     <w:multiLevelType w:val="singleLevel"/>
@@ -2261,7 +2309,7 @@
 </file>
 
 <file path=word/styles.xml><?xml version="1.0" encoding="utf-8"?>
-<w:styles xmlns:mc="http://schemas.openxmlformats.org/markup-compatibility/2006" xmlns:r="http://schemas.openxmlformats.org/officeDocument/2006/relationships" xmlns:w="http://schemas.openxmlformats.org/wordprocessingml/2006/main" xmlns:w14="http://schemas.microsoft.com/office/word/2010/wordml" xmlns:w15="http://schemas.microsoft.com/office/word/2012/wordml" xmlns:w16cid="http://schemas.microsoft.com/office/word/2016/wordml/cid" xmlns:w16se="http://schemas.microsoft.com/office/word/2015/wordml/symex" mc:Ignorable="w14 w15 w16se w16cid">
+<w:styles xmlns:mc="http://schemas.openxmlformats.org/markup-compatibility/2006" xmlns:r="http://schemas.openxmlformats.org/officeDocument/2006/relationships" xmlns:w="http://schemas.openxmlformats.org/wordprocessingml/2006/main" xmlns:w14="http://schemas.microsoft.com/office/word/2010/wordml" xmlns:w15="http://schemas.microsoft.com/office/word/2012/wordml" mc:Ignorable="w14 w15">
   <w:docDefaults>
     <w:rPrDefault>
       <w:rPr>
@@ -2279,7 +2327,7 @@
       </w:pPr>
     </w:pPrDefault>
   </w:docDefaults>
-  <w:latentStyles w:defLockedState="0" w:defUIPriority="99" w:defSemiHidden="0" w:defUnhideWhenUsed="0" w:defQFormat="0" w:count="375">
+  <w:latentStyles w:defLockedState="0" w:defUIPriority="99" w:defSemiHidden="0" w:defUnhideWhenUsed="0" w:defQFormat="0" w:count="371">
     <w:lsdException w:name="Normal" w:uiPriority="0" w:qFormat="1"/>
     <w:lsdException w:name="heading 1" w:uiPriority="9" w:qFormat="1"/>
     <w:lsdException w:name="heading 2" w:semiHidden="1" w:uiPriority="0" w:unhideWhenUsed="1" w:qFormat="1"/>
@@ -2385,6 +2433,7 @@
     <w:lsdException w:name="HTML Sample" w:semiHidden="1" w:unhideWhenUsed="1"/>
     <w:lsdException w:name="HTML Typewriter" w:semiHidden="1" w:unhideWhenUsed="1"/>
     <w:lsdException w:name="HTML Variable" w:semiHidden="1" w:unhideWhenUsed="1"/>
+    <w:lsdException w:name="Normal Table" w:semiHidden="1" w:unhideWhenUsed="1"/>
     <w:lsdException w:name="annotation subject" w:semiHidden="1" w:unhideWhenUsed="1"/>
     <w:lsdException w:name="No List" w:semiHidden="1" w:unhideWhenUsed="1"/>
     <w:lsdException w:name="Outline List 1" w:semiHidden="1" w:unhideWhenUsed="1"/>
@@ -2428,8 +2477,10 @@
     <w:lsdException w:name="Table Elegant" w:semiHidden="1" w:unhideWhenUsed="1"/>
     <w:lsdException w:name="Table Professional" w:semiHidden="1" w:unhideWhenUsed="1"/>
     <w:lsdException w:name="Table Subtle 1" w:semiHidden="1" w:unhideWhenUsed="1"/>
+    <w:lsdException w:name="Table Subtle 2" w:semiHidden="1" w:unhideWhenUsed="1"/>
     <w:lsdException w:name="Table Web 1" w:semiHidden="1" w:unhideWhenUsed="1"/>
     <w:lsdException w:name="Table Web 2" w:semiHidden="1" w:unhideWhenUsed="1"/>
+    <w:lsdException w:name="Table Web 3" w:semiHidden="1" w:unhideWhenUsed="1"/>
     <w:lsdException w:name="Balloon Text" w:semiHidden="1" w:unhideWhenUsed="1"/>
     <w:lsdException w:name="Table Grid" w:uiPriority="39"/>
     <w:lsdException w:name="Table Theme" w:semiHidden="1" w:unhideWhenUsed="1"/>
@@ -2648,10 +2699,6 @@
     <w:lsdException w:name="List Table 5 Dark Accent 6" w:uiPriority="50"/>
     <w:lsdException w:name="List Table 6 Colorful Accent 6" w:uiPriority="51"/>
     <w:lsdException w:name="List Table 7 Colorful Accent 6" w:uiPriority="52"/>
-    <w:lsdException w:name="Mention" w:semiHidden="1" w:unhideWhenUsed="1"/>
-    <w:lsdException w:name="Smart Hyperlink" w:semiHidden="1" w:unhideWhenUsed="1"/>
-    <w:lsdException w:name="Hashtag" w:semiHidden="1" w:unhideWhenUsed="1"/>
-    <w:lsdException w:name="Unresolved Mention" w:semiHidden="1" w:unhideWhenUsed="1"/>
   </w:latentStyles>
   <w:style w:type="paragraph" w:default="1" w:styleId="Normal">
     <w:name w:val="Normal"/>
@@ -2880,6 +2927,7 @@
   <w:style w:type="character" w:default="1" w:styleId="DefaultParagraphFont">
     <w:name w:val="Default Paragraph Font"/>
     <w:uiPriority w:val="1"/>
+    <w:semiHidden/>
     <w:unhideWhenUsed/>
   </w:style>
   <w:style w:type="table" w:default="1" w:styleId="TableNormal">
@@ -5048,7 +5096,7 @@
 </file>
 
 <file path=word/glossary/document.xml><?xml version="1.0" encoding="utf-8"?>
-<w:glossaryDocument xmlns:wpc="http://schemas.microsoft.com/office/word/2010/wordprocessingCanvas" xmlns:cx="http://schemas.microsoft.com/office/drawing/2014/chartex" xmlns:cx1="http://schemas.microsoft.com/office/drawing/2015/9/8/chartex" xmlns:cx2="http://schemas.microsoft.com/office/drawing/2015/10/21/chartex" xmlns:cx3="http://schemas.microsoft.com/office/drawing/2016/5/9/chartex" xmlns:cx4="http://schemas.microsoft.com/office/drawing/2016/5/10/chartex" xmlns:cx5="http://schemas.microsoft.com/office/drawing/2016/5/11/chartex" xmlns:cx6="http://schemas.microsoft.com/office/drawing/2016/5/12/chartex" xmlns:cx7="http://schemas.microsoft.com/office/drawing/2016/5/13/chartex" xmlns:cx8="http://schemas.microsoft.com/office/drawing/2016/5/14/chartex" xmlns:mc="http://schemas.openxmlformats.org/markup-compatibility/2006" xmlns:aink="http://schemas.microsoft.com/office/drawing/2016/ink" xmlns:am3d="http://schemas.microsoft.com/office/drawing/2017/model3d" xmlns:o="urn:schemas-microsoft-com:office:office" xmlns:r="http://schemas.openxmlformats.org/officeDocument/2006/relationships" xmlns:m="http://schemas.openxmlformats.org/officeDocument/2006/math" xmlns:v="urn:schemas-microsoft-com:vml" xmlns:wp14="http://schemas.microsoft.com/office/word/2010/wordprocessingDrawing" xmlns:wp="http://schemas.openxmlformats.org/drawingml/2006/wordprocessingDrawing" xmlns:w10="urn:schemas-microsoft-com:office:word" xmlns:w="http://schemas.openxmlformats.org/wordprocessingml/2006/main" xmlns:w14="http://schemas.microsoft.com/office/word/2010/wordml" xmlns:w15="http://schemas.microsoft.com/office/word/2012/wordml" xmlns:w16cid="http://schemas.microsoft.com/office/word/2016/wordml/cid" xmlns:w16se="http://schemas.microsoft.com/office/word/2015/wordml/symex" xmlns:wpg="http://schemas.microsoft.com/office/word/2010/wordprocessingGroup" xmlns:wpi="http://schemas.microsoft.com/office/word/2010/wordprocessingInk" xmlns:wne="http://schemas.microsoft.com/office/word/2006/wordml" xmlns:wps="http://schemas.microsoft.com/office/word/2010/wordprocessingShape" mc:Ignorable="w14 w15 w16se w16cid wp14">
+<w:glossaryDocument xmlns:wpc="http://schemas.microsoft.com/office/word/2010/wordprocessingCanvas" xmlns:mc="http://schemas.openxmlformats.org/markup-compatibility/2006" xmlns:o="urn:schemas-microsoft-com:office:office" xmlns:r="http://schemas.openxmlformats.org/officeDocument/2006/relationships" xmlns:m="http://schemas.openxmlformats.org/officeDocument/2006/math" xmlns:v="urn:schemas-microsoft-com:vml" xmlns:wp14="http://schemas.microsoft.com/office/word/2010/wordprocessingDrawing" xmlns:wp="http://schemas.openxmlformats.org/drawingml/2006/wordprocessingDrawing" xmlns:w10="urn:schemas-microsoft-com:office:word" xmlns:w="http://schemas.openxmlformats.org/wordprocessingml/2006/main" xmlns:w14="http://schemas.microsoft.com/office/word/2010/wordml" xmlns:w15="http://schemas.microsoft.com/office/word/2012/wordml" xmlns:wpg="http://schemas.microsoft.com/office/word/2010/wordprocessingGroup" xmlns:wpi="http://schemas.microsoft.com/office/word/2010/wordprocessingInk" xmlns:wne="http://schemas.microsoft.com/office/word/2006/wordml" xmlns:wps="http://schemas.microsoft.com/office/word/2010/wordprocessingShape" mc:Ignorable="w14 w15 wp14">
   <w:docParts>
     <w:docPart>
       <w:docPartPr>
@@ -5107,7 +5155,7 @@
 </file>
 
 <file path=word/glossary/fontTable.xml><?xml version="1.0" encoding="utf-8"?>
-<w:fonts xmlns:mc="http://schemas.openxmlformats.org/markup-compatibility/2006" xmlns:r="http://schemas.openxmlformats.org/officeDocument/2006/relationships" xmlns:w="http://schemas.openxmlformats.org/wordprocessingml/2006/main" xmlns:w14="http://schemas.microsoft.com/office/word/2010/wordml" xmlns:w15="http://schemas.microsoft.com/office/word/2012/wordml" xmlns:w16cid="http://schemas.microsoft.com/office/word/2016/wordml/cid" xmlns:w16se="http://schemas.microsoft.com/office/word/2015/wordml/symex" mc:Ignorable="w14 w15 w16se w16cid">
+<w:fonts xmlns:mc="http://schemas.openxmlformats.org/markup-compatibility/2006" xmlns:r="http://schemas.openxmlformats.org/officeDocument/2006/relationships" xmlns:w="http://schemas.openxmlformats.org/wordprocessingml/2006/main" xmlns:w14="http://schemas.microsoft.com/office/word/2010/wordml" xmlns:w15="http://schemas.microsoft.com/office/word/2012/wordml" mc:Ignorable="w14 w15">
   <w:font w:name="Symbol">
     <w:panose1 w:val="05050102010706020507"/>
     <w:charset w:val="02"/>
@@ -5120,14 +5168,14 @@
     <w:charset w:val="00"/>
     <w:family w:val="roman"/>
     <w:pitch w:val="variable"/>
-    <w:sig w:usb0="E0002EFF" w:usb1="C0007843" w:usb2="00000009" w:usb3="00000000" w:csb0="000001FF" w:csb1="00000000"/>
+    <w:sig w:usb0="E0002EFF" w:usb1="C000785B" w:usb2="00000009" w:usb3="00000000" w:csb0="000001FF" w:csb1="00000000"/>
   </w:font>
   <w:font w:name="Courier New">
     <w:panose1 w:val="02070309020205020404"/>
     <w:charset w:val="00"/>
     <w:family w:val="modern"/>
     <w:pitch w:val="fixed"/>
-    <w:sig w:usb0="E0002AFF" w:usb1="C0007843" w:usb2="00000009" w:usb3="00000000" w:csb0="000001FF" w:csb1="00000000"/>
+    <w:sig w:usb0="E0002EFF" w:usb1="C0007843" w:usb2="00000009" w:usb3="00000000" w:csb0="000001FF" w:csb1="00000000"/>
   </w:font>
   <w:font w:name="Wingdings">
     <w:panose1 w:val="05000000000000000000"/>
@@ -5141,27 +5189,27 @@
     <w:charset w:val="00"/>
     <w:family w:val="swiss"/>
     <w:pitch w:val="variable"/>
-    <w:sig w:usb0="E00002FF" w:usb1="4000ACFF" w:usb2="00000001" w:usb3="00000000" w:csb0="0000019F" w:csb1="00000000"/>
+    <w:sig w:usb0="E0002AFF" w:usb1="C000247B" w:usb2="00000009" w:usb3="00000000" w:csb0="000001FF" w:csb1="00000000"/>
   </w:font>
   <w:font w:name="Arial">
     <w:panose1 w:val="020B0604020202020204"/>
     <w:charset w:val="00"/>
     <w:family w:val="swiss"/>
     <w:pitch w:val="variable"/>
-    <w:sig w:usb0="E0002AFF" w:usb1="C0007843" w:usb2="00000009" w:usb3="00000000" w:csb0="000001FF" w:csb1="00000000"/>
+    <w:sig w:usb0="E0002EFF" w:usb1="C000785B" w:usb2="00000009" w:usb3="00000000" w:csb0="000001FF" w:csb1="00000000"/>
   </w:font>
   <w:font w:name="Calibri Light">
     <w:panose1 w:val="020F0302020204030204"/>
     <w:charset w:val="00"/>
     <w:family w:val="swiss"/>
     <w:pitch w:val="variable"/>
-    <w:sig w:usb0="A00002EF" w:usb1="4000207B" w:usb2="00000000" w:usb3="00000000" w:csb0="0000019F" w:csb1="00000000"/>
+    <w:sig w:usb0="E0002AFF" w:usb1="C000247B" w:usb2="00000009" w:usb3="00000000" w:csb0="000001FF" w:csb1="00000000"/>
   </w:font>
 </w:fonts>
 </file>
 
 <file path=word/glossary/settings.xml><?xml version="1.0" encoding="utf-8"?>
-<w:settings xmlns:mc="http://schemas.openxmlformats.org/markup-compatibility/2006" xmlns:o="urn:schemas-microsoft-com:office:office" xmlns:r="http://schemas.openxmlformats.org/officeDocument/2006/relationships" xmlns:m="http://schemas.openxmlformats.org/officeDocument/2006/math" xmlns:v="urn:schemas-microsoft-com:vml" xmlns:w10="urn:schemas-microsoft-com:office:word" xmlns:w="http://schemas.openxmlformats.org/wordprocessingml/2006/main" xmlns:w14="http://schemas.microsoft.com/office/word/2010/wordml" xmlns:w15="http://schemas.microsoft.com/office/word/2012/wordml" xmlns:w16cid="http://schemas.microsoft.com/office/word/2016/wordml/cid" xmlns:w16se="http://schemas.microsoft.com/office/word/2015/wordml/symex" xmlns:sl="http://schemas.openxmlformats.org/schemaLibrary/2006/main" mc:Ignorable="w14 w15 w16se w16cid">
+<w:settings xmlns:mc="http://schemas.openxmlformats.org/markup-compatibility/2006" xmlns:o="urn:schemas-microsoft-com:office:office" xmlns:r="http://schemas.openxmlformats.org/officeDocument/2006/relationships" xmlns:m="http://schemas.openxmlformats.org/officeDocument/2006/math" xmlns:v="urn:schemas-microsoft-com:vml" xmlns:w10="urn:schemas-microsoft-com:office:word" xmlns:w="http://schemas.openxmlformats.org/wordprocessingml/2006/main" xmlns:w14="http://schemas.microsoft.com/office/word/2010/wordml" xmlns:w15="http://schemas.microsoft.com/office/word/2012/wordml" xmlns:sl="http://schemas.openxmlformats.org/schemaLibrary/2006/main" mc:Ignorable="w14 w15">
   <w:view w:val="normal"/>
   <w:defaultTabStop w:val="720"/>
   <w:characterSpacingControl w:val="doNotCompress"/>
@@ -5172,7 +5220,6 @@
     <w:compatSetting w:name="enableOpenTypeFeatures" w:uri="http://schemas.microsoft.com/office/word" w:val="1"/>
     <w:compatSetting w:name="doNotFlipMirrorIndents" w:uri="http://schemas.microsoft.com/office/word" w:val="1"/>
     <w:compatSetting w:name="differentiateMultirowTableHeaders" w:uri="http://schemas.microsoft.com/office/word" w:val="1"/>
-    <w:compatSetting w:name="useWord2013TrackBottomHyphenation" w:uri="http://schemas.microsoft.com/office/word" w:val="1"/>
   </w:compat>
   <w:rsids>
     <w:rsidRoot w:val="004934CB"/>
@@ -5181,6 +5228,7 @@
     <w:rsid w:val="00510E8E"/>
     <w:rsid w:val="005354E5"/>
     <w:rsid w:val="009A6BC6"/>
+    <w:rsid w:val="00A35FA6"/>
     <w:rsid w:val="00CC0CE0"/>
     <w:rsid w:val="00CD7812"/>
   </w:rsids>
@@ -5206,7 +5254,7 @@
 </file>
 
 <file path=word/glossary/styles.xml><?xml version="1.0" encoding="utf-8"?>
-<w:styles xmlns:mc="http://schemas.openxmlformats.org/markup-compatibility/2006" xmlns:r="http://schemas.openxmlformats.org/officeDocument/2006/relationships" xmlns:w="http://schemas.openxmlformats.org/wordprocessingml/2006/main" xmlns:w14="http://schemas.microsoft.com/office/word/2010/wordml" xmlns:w15="http://schemas.microsoft.com/office/word/2012/wordml" xmlns:w16cid="http://schemas.microsoft.com/office/word/2016/wordml/cid" xmlns:w16se="http://schemas.microsoft.com/office/word/2015/wordml/symex" mc:Ignorable="w14 w15 w16se w16cid">
+<w:styles xmlns:mc="http://schemas.openxmlformats.org/markup-compatibility/2006" xmlns:r="http://schemas.openxmlformats.org/officeDocument/2006/relationships" xmlns:w="http://schemas.openxmlformats.org/wordprocessingml/2006/main" xmlns:w14="http://schemas.microsoft.com/office/word/2010/wordml" xmlns:w15="http://schemas.microsoft.com/office/word/2012/wordml" mc:Ignorable="w14 w15">
   <w:docDefaults>
     <w:rPrDefault>
       <w:rPr>
@@ -5222,7 +5270,7 @@
       </w:pPr>
     </w:pPrDefault>
   </w:docDefaults>
-  <w:latentStyles w:defLockedState="0" w:defUIPriority="99" w:defSemiHidden="0" w:defUnhideWhenUsed="0" w:defQFormat="0" w:count="375">
+  <w:latentStyles w:defLockedState="0" w:defUIPriority="99" w:defSemiHidden="0" w:defUnhideWhenUsed="0" w:defQFormat="0" w:count="371">
     <w:lsdException w:name="Normal" w:uiPriority="0" w:qFormat="1"/>
     <w:lsdException w:name="heading 1" w:uiPriority="9" w:qFormat="1"/>
     <w:lsdException w:name="heading 2" w:semiHidden="1" w:uiPriority="9" w:unhideWhenUsed="1" w:qFormat="1"/>
@@ -5328,6 +5376,7 @@
     <w:lsdException w:name="HTML Sample" w:semiHidden="1" w:unhideWhenUsed="1"/>
     <w:lsdException w:name="HTML Typewriter" w:semiHidden="1" w:unhideWhenUsed="1"/>
     <w:lsdException w:name="HTML Variable" w:semiHidden="1" w:unhideWhenUsed="1"/>
+    <w:lsdException w:name="Normal Table" w:semiHidden="1" w:unhideWhenUsed="1"/>
     <w:lsdException w:name="annotation subject" w:semiHidden="1" w:unhideWhenUsed="1"/>
     <w:lsdException w:name="No List" w:semiHidden="1" w:unhideWhenUsed="1"/>
     <w:lsdException w:name="Outline List 1" w:semiHidden="1" w:unhideWhenUsed="1"/>
@@ -5371,8 +5420,10 @@
     <w:lsdException w:name="Table Elegant" w:semiHidden="1" w:unhideWhenUsed="1"/>
     <w:lsdException w:name="Table Professional" w:semiHidden="1" w:unhideWhenUsed="1"/>
     <w:lsdException w:name="Table Subtle 1" w:semiHidden="1" w:unhideWhenUsed="1"/>
+    <w:lsdException w:name="Table Subtle 2" w:semiHidden="1" w:unhideWhenUsed="1"/>
     <w:lsdException w:name="Table Web 1" w:semiHidden="1" w:unhideWhenUsed="1"/>
     <w:lsdException w:name="Table Web 2" w:semiHidden="1" w:unhideWhenUsed="1"/>
+    <w:lsdException w:name="Table Web 3" w:semiHidden="1" w:unhideWhenUsed="1"/>
     <w:lsdException w:name="Balloon Text" w:semiHidden="1" w:unhideWhenUsed="1"/>
     <w:lsdException w:name="Table Grid" w:uiPriority="39"/>
     <w:lsdException w:name="Table Theme" w:semiHidden="1" w:unhideWhenUsed="1"/>
@@ -5591,10 +5642,6 @@
     <w:lsdException w:name="List Table 5 Dark Accent 6" w:uiPriority="50"/>
     <w:lsdException w:name="List Table 6 Colorful Accent 6" w:uiPriority="51"/>
     <w:lsdException w:name="List Table 7 Colorful Accent 6" w:uiPriority="52"/>
-    <w:lsdException w:name="Mention" w:semiHidden="1" w:unhideWhenUsed="1"/>
-    <w:lsdException w:name="Smart Hyperlink" w:semiHidden="1" w:unhideWhenUsed="1"/>
-    <w:lsdException w:name="Hashtag" w:semiHidden="1" w:unhideWhenUsed="1"/>
-    <w:lsdException w:name="Unresolved Mention" w:semiHidden="1" w:unhideWhenUsed="1"/>
   </w:latentStyles>
   <w:style w:type="paragraph" w:default="1" w:styleId="Normal">
     <w:name w:val="Normal"/>
@@ -5990,7 +6037,7 @@
 </file>
 
 <file path=word/glossary/webSettings.xml><?xml version="1.0" encoding="utf-8"?>
-<w:webSettings xmlns:mc="http://schemas.openxmlformats.org/markup-compatibility/2006" xmlns:r="http://schemas.openxmlformats.org/officeDocument/2006/relationships" xmlns:w="http://schemas.openxmlformats.org/wordprocessingml/2006/main" xmlns:w14="http://schemas.microsoft.com/office/word/2010/wordml" xmlns:w15="http://schemas.microsoft.com/office/word/2012/wordml" xmlns:w16cid="http://schemas.microsoft.com/office/word/2016/wordml/cid" xmlns:w16se="http://schemas.microsoft.com/office/word/2015/wordml/symex" mc:Ignorable="w14 w15 w16se w16cid">
+<w:webSettings xmlns:mc="http://schemas.openxmlformats.org/markup-compatibility/2006" xmlns:r="http://schemas.openxmlformats.org/officeDocument/2006/relationships" xmlns:w="http://schemas.openxmlformats.org/wordprocessingml/2006/main" xmlns:w14="http://schemas.microsoft.com/office/word/2010/wordml" xmlns:w15="http://schemas.microsoft.com/office/word/2012/wordml" mc:Ignorable="w14 w15">
   <w:optimizeForBrowser/>
   <w:allowPNG/>
 </w:webSettings>
@@ -6245,7 +6292,7 @@
 </file>
 
 <file path=customXml/itemProps1.xml><?xml version="1.0" encoding="utf-8"?>
-<ds:datastoreItem xmlns:ds="http://schemas.openxmlformats.org/officeDocument/2006/customXml" ds:itemID="{6767BCE6-852A-47AB-8A67-B63A48EA96D0}">
+<ds:datastoreItem xmlns:ds="http://schemas.openxmlformats.org/officeDocument/2006/customXml" ds:itemID="{B5E3A62B-2E0D-495E-857B-F451DE043908}">
   <ds:schemaRefs>
     <ds:schemaRef ds:uri="http://schemas.openxmlformats.org/officeDocument/2006/bibliography"/>
   </ds:schemaRefs>

</xml_diff>